<commit_message>
New Beat Boy Project
</commit_message>
<xml_diff>
--- a/documents/Santiago_Alvarez_Resume_en.docx
+++ b/documents/Santiago_Alvarez_Resume_en.docx
@@ -367,7 +367,37 @@
           <w:sz w:val="20"/>
           <w:szCs w:val="20"/>
         </w:rPr>
-        <w:t xml:space="preserve"> - Present</w:t>
+        <w:t xml:space="preserve"> </w:t>
+      </w:r>
+      <w:r>
+        <w:rPr>
+          <w:rFonts w:ascii="Calibri" w:eastAsia="Ubuntu" w:hAnsi="Calibri"/>
+          <w:b/>
+          <w:i/>
+          <w:sz w:val="20"/>
+          <w:szCs w:val="20"/>
+        </w:rPr>
+        <w:t>–</w:t>
+      </w:r>
+      <w:r>
+        <w:rPr>
+          <w:rFonts w:ascii="Calibri" w:eastAsia="Ubuntu" w:hAnsi="Calibri"/>
+          <w:b/>
+          <w:i/>
+          <w:sz w:val="20"/>
+          <w:szCs w:val="20"/>
+        </w:rPr>
+        <w:t xml:space="preserve"> </w:t>
+      </w:r>
+      <w:r>
+        <w:rPr>
+          <w:rFonts w:ascii="Calibri" w:eastAsia="Ubuntu" w:hAnsi="Calibri"/>
+          <w:b/>
+          <w:i/>
+          <w:sz w:val="20"/>
+          <w:szCs w:val="20"/>
+        </w:rPr>
+        <w:t>August 2015</w:t>
       </w:r>
     </w:p>
     <w:p>
@@ -389,17 +419,9 @@
           <w:rFonts w:ascii="Calibri" w:hAnsi="Calibri"/>
           <w:sz w:val="20"/>
           <w:szCs w:val="20"/>
-        </w:rPr>
-        <w:t>Worked</w:t>
-      </w:r>
-      <w:r>
-        <w:rPr>
-          <w:rFonts w:ascii="Calibri" w:hAnsi="Calibri"/>
-          <w:sz w:val="20"/>
-          <w:szCs w:val="20"/>
           <w:lang w:eastAsia="es-CO"/>
         </w:rPr>
-        <w:t xml:space="preserve"> alongside artists, and programmer to develop two </w:t>
+        <w:t xml:space="preserve">Worked alongside </w:t>
       </w:r>
       <w:r>
         <w:rPr>
@@ -408,7 +430,7 @@
           <w:szCs w:val="20"/>
           <w:lang w:eastAsia="es-CO"/>
         </w:rPr>
-        <w:t>unannounced</w:t>
+        <w:t xml:space="preserve">three </w:t>
       </w:r>
       <w:r>
         <w:rPr>
@@ -417,7 +439,53 @@
           <w:szCs w:val="20"/>
           <w:lang w:eastAsia="es-CO"/>
         </w:rPr>
-        <w:t xml:space="preserve"> Xbox One / PS4 / PC games.</w:t>
+        <w:t xml:space="preserve">artists, and a programmer to develop </w:t>
+      </w:r>
+      <w:r>
+        <w:rPr>
+          <w:rFonts w:ascii="Calibri" w:hAnsi="Calibri"/>
+          <w:i/>
+          <w:sz w:val="20"/>
+          <w:szCs w:val="20"/>
+          <w:lang w:eastAsia="es-CO"/>
+        </w:rPr>
+        <w:t>Beat Boy</w:t>
+      </w:r>
+      <w:r>
+        <w:rPr>
+          <w:rFonts w:ascii="Calibri" w:hAnsi="Calibri"/>
+          <w:sz w:val="20"/>
+          <w:szCs w:val="20"/>
+          <w:lang w:eastAsia="es-CO"/>
+        </w:rPr>
+        <w:t xml:space="preserve"> </w:t>
+      </w:r>
+      <w:r>
+        <w:rPr>
+          <w:rFonts w:ascii="Calibri" w:hAnsi="Calibri"/>
+          <w:sz w:val="20"/>
+          <w:szCs w:val="20"/>
+          <w:lang w:eastAsia="es-CO"/>
+        </w:rPr>
+        <w:t xml:space="preserve">Xbox One / PS4 / PC </w:t>
+      </w:r>
+      <w:r>
+        <w:rPr>
+          <w:rFonts w:ascii="Calibri" w:hAnsi="Calibri"/>
+          <w:sz w:val="20"/>
+          <w:szCs w:val="20"/>
+          <w:lang w:eastAsia="es-CO"/>
+        </w:rPr>
+        <w:t xml:space="preserve">– MAC </w:t>
+      </w:r>
+      <w:r>
+        <w:rPr>
+          <w:rFonts w:ascii="Calibri" w:hAnsi="Calibri"/>
+          <w:sz w:val="20"/>
+          <w:szCs w:val="20"/>
+          <w:lang w:eastAsia="es-CO"/>
+        </w:rPr>
+        <w:t>game.</w:t>
       </w:r>
     </w:p>
     <w:p>
@@ -439,9 +507,97 @@
           <w:rFonts w:ascii="Calibri" w:hAnsi="Calibri"/>
           <w:sz w:val="20"/>
           <w:szCs w:val="20"/>
+        </w:rPr>
+        <w:t>Worked</w:t>
+      </w:r>
+      <w:r>
+        <w:rPr>
+          <w:rFonts w:ascii="Calibri" w:hAnsi="Calibri"/>
+          <w:sz w:val="20"/>
+          <w:szCs w:val="20"/>
           <w:lang w:eastAsia="es-CO"/>
         </w:rPr>
-        <w:t xml:space="preserve">Worked alongside artists, and programmer to develop an </w:t>
+        <w:t xml:space="preserve"> alongside </w:t>
+      </w:r>
+      <w:r>
+        <w:rPr>
+          <w:rFonts w:ascii="Calibri" w:hAnsi="Calibri"/>
+          <w:sz w:val="20"/>
+          <w:szCs w:val="20"/>
+          <w:lang w:eastAsia="es-CO"/>
+        </w:rPr>
+        <w:t xml:space="preserve">three </w:t>
+      </w:r>
+      <w:r>
+        <w:rPr>
+          <w:rFonts w:ascii="Calibri" w:hAnsi="Calibri"/>
+          <w:sz w:val="20"/>
+          <w:szCs w:val="20"/>
+          <w:lang w:eastAsia="es-CO"/>
+        </w:rPr>
+        <w:t xml:space="preserve">artists, and programmer to develop </w:t>
+      </w:r>
+      <w:r>
+        <w:rPr>
+          <w:rFonts w:ascii="Calibri" w:hAnsi="Calibri"/>
+          <w:sz w:val="20"/>
+          <w:szCs w:val="20"/>
+          <w:lang w:eastAsia="es-CO"/>
+        </w:rPr>
+        <w:t>one</w:t>
+      </w:r>
+      <w:r>
+        <w:rPr>
+          <w:rFonts w:ascii="Calibri" w:hAnsi="Calibri"/>
+          <w:sz w:val="20"/>
+          <w:szCs w:val="20"/>
+          <w:lang w:eastAsia="es-CO"/>
+        </w:rPr>
+        <w:t xml:space="preserve"> unannounced Xbox One / PS4 / PC game.</w:t>
+      </w:r>
+    </w:p>
+    <w:p>
+      <w:pPr>
+        <w:pStyle w:val="ListParagraph"/>
+        <w:numPr>
+          <w:ilvl w:val="0"/>
+          <w:numId w:val="21"/>
+        </w:numPr>
+        <w:rPr>
+          <w:rFonts w:ascii="Calibri" w:hAnsi="Calibri"/>
+          <w:sz w:val="20"/>
+          <w:szCs w:val="20"/>
+          <w:lang w:eastAsia="es-CO"/>
+        </w:rPr>
+      </w:pPr>
+      <w:r>
+        <w:rPr>
+          <w:rFonts w:ascii="Calibri" w:hAnsi="Calibri"/>
+          <w:sz w:val="20"/>
+          <w:szCs w:val="20"/>
+          <w:lang w:eastAsia="es-CO"/>
+        </w:rPr>
+        <w:t xml:space="preserve">Worked alongside </w:t>
+      </w:r>
+      <w:r>
+        <w:rPr>
+          <w:rFonts w:ascii="Calibri" w:hAnsi="Calibri"/>
+          <w:sz w:val="20"/>
+          <w:szCs w:val="20"/>
+          <w:lang w:eastAsia="es-CO"/>
+        </w:rPr>
+        <w:t xml:space="preserve">three </w:t>
+      </w:r>
+      <w:bookmarkStart w:id="0" w:name="_GoBack"/>
+      <w:bookmarkEnd w:id="0"/>
+      <w:r>
+        <w:rPr>
+          <w:rFonts w:ascii="Calibri" w:hAnsi="Calibri"/>
+          <w:sz w:val="20"/>
+          <w:szCs w:val="20"/>
+          <w:lang w:eastAsia="es-CO"/>
+        </w:rPr>
+        <w:t xml:space="preserve">artists, and programmer to develop an </w:t>
       </w:r>
       <w:r>
         <w:rPr>
@@ -913,7 +1069,8 @@
         <w:pStyle w:val="Normal1"/>
         <w:spacing w:line="240" w:lineRule="auto"/>
         <w:rPr>
-          <w:rFonts w:ascii="Calibri" w:hAnsi="Calibri"/>
+          <w:rFonts w:ascii="Calibri" w:eastAsia="Ubuntu" w:hAnsi="Calibri"/>
+          <w:b/>
           <w:sz w:val="20"/>
           <w:szCs w:val="20"/>
         </w:rPr>
@@ -942,19 +1099,11 @@
         <w:ind w:hanging="359"/>
         <w:rPr>
           <w:rFonts w:ascii="Calibri" w:eastAsia="Ubuntu" w:hAnsi="Calibri"/>
-          <w:sz w:val="20"/>
-          <w:szCs w:val="20"/>
-        </w:rPr>
-      </w:pPr>
-      <w:r>
-        <w:rPr>
-          <w:rFonts w:ascii="Calibri" w:eastAsia="Ubuntu" w:hAnsi="Calibri"/>
           <w:b/>
           <w:sz w:val="20"/>
           <w:szCs w:val="20"/>
         </w:rPr>
-        <w:t xml:space="preserve">Game </w:t>
-      </w:r>
+      </w:pPr>
       <w:r>
         <w:rPr>
           <w:rFonts w:ascii="Calibri" w:eastAsia="Ubuntu" w:hAnsi="Calibri"/>
@@ -962,38 +1111,19 @@
           <w:sz w:val="20"/>
           <w:szCs w:val="20"/>
         </w:rPr>
-        <w:t>Programmer</w:t>
-      </w:r>
-      <w:r>
-        <w:rPr>
-          <w:rFonts w:ascii="Calibri" w:eastAsia="Ubuntu" w:hAnsi="Calibri"/>
-          <w:b/>
-          <w:sz w:val="20"/>
-          <w:szCs w:val="20"/>
-        </w:rPr>
-        <w:t xml:space="preserve"> &amp; Researcher</w:t>
-      </w:r>
-      <w:r>
-        <w:rPr>
-          <w:rFonts w:ascii="Calibri" w:eastAsia="Ubuntu" w:hAnsi="Calibri"/>
-          <w:b/>
-          <w:sz w:val="20"/>
-          <w:szCs w:val="20"/>
-        </w:rPr>
-        <w:t xml:space="preserve">, </w:t>
-      </w:r>
-      <w:r>
-        <w:rPr>
-          <w:rFonts w:ascii="Calibri" w:eastAsia="Ubuntu" w:hAnsi="Calibri"/>
-          <w:sz w:val="20"/>
-          <w:szCs w:val="20"/>
-        </w:rPr>
-        <w:t>PLACCO - Ludic Online Platform Of Collective Learning And Construction</w:t>
-      </w:r>
-      <w:r>
-        <w:rPr>
-          <w:rFonts w:ascii="Calibri" w:eastAsia="Ubuntu" w:hAnsi="Calibri"/>
-          <w:b/>
+        <w:t xml:space="preserve">Game  Programmer, </w:t>
+      </w:r>
+      <w:r>
+        <w:rPr>
+          <w:rFonts w:ascii="Calibri" w:eastAsia="Ubuntu" w:hAnsi="Calibri"/>
+          <w:sz w:val="20"/>
+          <w:szCs w:val="20"/>
+        </w:rPr>
+        <w:t>Beat Boy</w:t>
+      </w:r>
+      <w:r>
+        <w:rPr>
+          <w:rFonts w:ascii="Calibri" w:eastAsia="Ubuntu" w:hAnsi="Calibri"/>
           <w:sz w:val="20"/>
           <w:szCs w:val="20"/>
         </w:rPr>
@@ -1007,7 +1137,7 @@
           <w:sz w:val="20"/>
           <w:szCs w:val="20"/>
         </w:rPr>
-        <w:t>August</w:t>
+        <w:t xml:space="preserve">February 2015 </w:t>
       </w:r>
       <w:r>
         <w:rPr>
@@ -1017,7 +1147,7 @@
           <w:sz w:val="20"/>
           <w:szCs w:val="20"/>
         </w:rPr>
-        <w:t xml:space="preserve"> 201</w:t>
+        <w:t>–</w:t>
       </w:r>
       <w:r>
         <w:rPr>
@@ -1027,7 +1157,17 @@
           <w:sz w:val="20"/>
           <w:szCs w:val="20"/>
         </w:rPr>
-        <w:t>4</w:t>
+        <w:t xml:space="preserve"> </w:t>
+      </w:r>
+      <w:r>
+        <w:rPr>
+          <w:rFonts w:ascii="Calibri" w:eastAsia="Ubuntu" w:hAnsi="Calibri"/>
+          <w:b/>
+          <w:i/>
+          <w:sz w:val="20"/>
+          <w:szCs w:val="20"/>
+        </w:rPr>
+        <w:t>August 2015</w:t>
       </w:r>
     </w:p>
     <w:p>
@@ -1050,11 +1190,19 @@
       </w:pPr>
       <w:r>
         <w:rPr>
-          <w:rFonts w:ascii="Calibri" w:eastAsia="Ubuntu" w:hAnsi="Calibri"/>
-          <w:sz w:val="20"/>
-          <w:szCs w:val="20"/>
-        </w:rPr>
-        <w:t>Built a Massive Multiplayer Online – MMO Network structure under Unity</w:t>
+          <w:rFonts w:ascii="Calibri" w:hAnsi="Calibri"/>
+          <w:sz w:val="20"/>
+          <w:szCs w:val="20"/>
+        </w:rPr>
+        <w:t>Unity Editor Tools</w:t>
+      </w:r>
+      <w:r>
+        <w:rPr>
+          <w:rFonts w:ascii="Calibri" w:hAnsi="Calibri"/>
+          <w:sz w:val="20"/>
+          <w:szCs w:val="20"/>
+        </w:rPr>
+        <w:t>.</w:t>
       </w:r>
     </w:p>
     <w:p>
@@ -1081,7 +1229,15 @@
           <w:sz w:val="20"/>
           <w:szCs w:val="20"/>
         </w:rPr>
-        <w:t>Created an In-game Chat</w:t>
+        <w:t>Unity Plugins Creation</w:t>
+      </w:r>
+      <w:r>
+        <w:rPr>
+          <w:rFonts w:ascii="Calibri" w:hAnsi="Calibri"/>
+          <w:sz w:val="20"/>
+          <w:szCs w:val="20"/>
+        </w:rPr>
+        <w:t>.</w:t>
       </w:r>
     </w:p>
     <w:p>
@@ -1108,36 +1264,16 @@
           <w:sz w:val="20"/>
           <w:szCs w:val="20"/>
         </w:rPr>
-        <w:t xml:space="preserve">Implemented a </w:t>
-      </w:r>
-      <w:proofErr w:type="spellStart"/>
-      <w:r>
-        <w:rPr>
-          <w:rFonts w:ascii="Calibri" w:hAnsi="Calibri"/>
-          <w:sz w:val="20"/>
-          <w:szCs w:val="20"/>
-        </w:rPr>
-        <w:t>LogIn</w:t>
-      </w:r>
-      <w:proofErr w:type="spellEnd"/>
-      <w:r>
-        <w:rPr>
-          <w:rFonts w:ascii="Calibri" w:hAnsi="Calibri"/>
-          <w:sz w:val="20"/>
-          <w:szCs w:val="20"/>
-        </w:rPr>
-        <w:t xml:space="preserve"> and </w:t>
-      </w:r>
-      <w:proofErr w:type="spellStart"/>
-      <w:r>
-        <w:rPr>
-          <w:rFonts w:ascii="Calibri" w:hAnsi="Calibri"/>
-          <w:sz w:val="20"/>
-          <w:szCs w:val="20"/>
-        </w:rPr>
-        <w:t>SignUp</w:t>
-      </w:r>
-      <w:proofErr w:type="spellEnd"/>
+        <w:t>Rewind and Fast Forward Gameplay (Time Alteration)</w:t>
+      </w:r>
+      <w:r>
+        <w:rPr>
+          <w:rFonts w:ascii="Calibri" w:hAnsi="Calibri"/>
+          <w:sz w:val="20"/>
+          <w:szCs w:val="20"/>
+        </w:rPr>
+        <w:t>.</w:t>
+      </w:r>
     </w:p>
     <w:p>
       <w:pPr>
@@ -1163,7 +1299,39 @@
           <w:sz w:val="20"/>
           <w:szCs w:val="20"/>
         </w:rPr>
-        <w:t>Created a Database structure and its connection between the game and a server</w:t>
+        <w:t xml:space="preserve">Pure Data </w:t>
+      </w:r>
+      <w:r>
+        <w:rPr>
+          <w:rFonts w:ascii="Calibri" w:hAnsi="Calibri"/>
+          <w:sz w:val="20"/>
+          <w:szCs w:val="20"/>
+        </w:rPr>
+        <w:t xml:space="preserve">Programming </w:t>
+      </w:r>
+      <w:r>
+        <w:rPr>
+          <w:rFonts w:ascii="Calibri" w:hAnsi="Calibri"/>
+          <w:sz w:val="20"/>
+          <w:szCs w:val="20"/>
+        </w:rPr>
+        <w:t>and Rhythm Platformer Actions</w:t>
+      </w:r>
+      <w:r>
+        <w:rPr>
+          <w:rFonts w:ascii="Calibri" w:hAnsi="Calibri"/>
+          <w:sz w:val="20"/>
+          <w:szCs w:val="20"/>
+        </w:rPr>
+        <w:t xml:space="preserve"> Development</w:t>
+      </w:r>
+      <w:r>
+        <w:rPr>
+          <w:rFonts w:ascii="Calibri" w:hAnsi="Calibri"/>
+          <w:sz w:val="20"/>
+          <w:szCs w:val="20"/>
+        </w:rPr>
+        <w:t>.</w:t>
       </w:r>
     </w:p>
     <w:p>
@@ -1190,7 +1358,15 @@
           <w:sz w:val="20"/>
           <w:szCs w:val="20"/>
         </w:rPr>
-        <w:t>Implemented an AI – Navigation system</w:t>
+        <w:t>Xbox One Configuration for Demo Testing</w:t>
+      </w:r>
+      <w:r>
+        <w:rPr>
+          <w:rFonts w:ascii="Calibri" w:hAnsi="Calibri"/>
+          <w:sz w:val="20"/>
+          <w:szCs w:val="20"/>
+        </w:rPr>
+        <w:t>.</w:t>
       </w:r>
     </w:p>
     <w:p>
@@ -1217,7 +1393,23 @@
           <w:sz w:val="20"/>
           <w:szCs w:val="20"/>
         </w:rPr>
-        <w:t>Wrote a research paper and give a conference at PAAMS 2015</w:t>
+        <w:t xml:space="preserve">Multidisciplinary </w:t>
+      </w:r>
+      <w:r>
+        <w:rPr>
+          <w:rFonts w:ascii="Calibri" w:hAnsi="Calibri"/>
+          <w:sz w:val="20"/>
+          <w:szCs w:val="20"/>
+        </w:rPr>
+        <w:t>Team Work</w:t>
+      </w:r>
+      <w:r>
+        <w:rPr>
+          <w:rFonts w:ascii="Calibri" w:hAnsi="Calibri"/>
+          <w:sz w:val="20"/>
+          <w:szCs w:val="20"/>
+        </w:rPr>
+        <w:t>.</w:t>
       </w:r>
     </w:p>
     <w:p>
@@ -1233,6 +1425,299 @@
         <w:spacing w:line="240" w:lineRule="auto"/>
         <w:ind w:hanging="359"/>
         <w:rPr>
+          <w:rFonts w:ascii="Calibri" w:eastAsia="Ubuntu" w:hAnsi="Calibri"/>
+          <w:sz w:val="20"/>
+          <w:szCs w:val="20"/>
+        </w:rPr>
+      </w:pPr>
+      <w:r>
+        <w:rPr>
+          <w:rFonts w:ascii="Calibri" w:eastAsia="Ubuntu" w:hAnsi="Calibri"/>
+          <w:b/>
+          <w:sz w:val="20"/>
+          <w:szCs w:val="20"/>
+        </w:rPr>
+        <w:t xml:space="preserve">Game Programmer &amp; Researcher, </w:t>
+      </w:r>
+      <w:r>
+        <w:rPr>
+          <w:rFonts w:ascii="Calibri" w:eastAsia="Ubuntu" w:hAnsi="Calibri"/>
+          <w:sz w:val="20"/>
+          <w:szCs w:val="20"/>
+        </w:rPr>
+        <w:t>PLACCO - Ludic Online Platform Of Collective Learning And Construction</w:t>
+      </w:r>
+      <w:r>
+        <w:rPr>
+          <w:rFonts w:ascii="Calibri" w:eastAsia="Ubuntu" w:hAnsi="Calibri"/>
+          <w:b/>
+          <w:sz w:val="20"/>
+          <w:szCs w:val="20"/>
+        </w:rPr>
+        <w:tab/>
+      </w:r>
+      <w:r>
+        <w:rPr>
+          <w:rFonts w:ascii="Calibri" w:eastAsia="Ubuntu" w:hAnsi="Calibri"/>
+          <w:b/>
+          <w:i/>
+          <w:sz w:val="20"/>
+          <w:szCs w:val="20"/>
+        </w:rPr>
+        <w:t>August 2014</w:t>
+      </w:r>
+    </w:p>
+    <w:p>
+      <w:pPr>
+        <w:pStyle w:val="Normal1"/>
+        <w:numPr>
+          <w:ilvl w:val="1"/>
+          <w:numId w:val="5"/>
+        </w:numPr>
+        <w:tabs>
+          <w:tab w:val="right" w:pos="10800"/>
+        </w:tabs>
+        <w:spacing w:line="240" w:lineRule="auto"/>
+        <w:ind w:hanging="359"/>
+        <w:rPr>
+          <w:rFonts w:ascii="Calibri" w:hAnsi="Calibri"/>
+          <w:sz w:val="20"/>
+          <w:szCs w:val="20"/>
+        </w:rPr>
+      </w:pPr>
+      <w:r>
+        <w:rPr>
+          <w:rFonts w:ascii="Calibri" w:eastAsia="Ubuntu" w:hAnsi="Calibri"/>
+          <w:sz w:val="20"/>
+          <w:szCs w:val="20"/>
+        </w:rPr>
+        <w:t>Built a Massive Multiplayer Online – MMO Network structure under Unity</w:t>
+      </w:r>
+      <w:r>
+        <w:rPr>
+          <w:rFonts w:ascii="Calibri" w:eastAsia="Ubuntu" w:hAnsi="Calibri"/>
+          <w:sz w:val="20"/>
+          <w:szCs w:val="20"/>
+        </w:rPr>
+        <w:t>.</w:t>
+      </w:r>
+    </w:p>
+    <w:p>
+      <w:pPr>
+        <w:pStyle w:val="Normal1"/>
+        <w:numPr>
+          <w:ilvl w:val="1"/>
+          <w:numId w:val="5"/>
+        </w:numPr>
+        <w:tabs>
+          <w:tab w:val="right" w:pos="10800"/>
+        </w:tabs>
+        <w:spacing w:line="240" w:lineRule="auto"/>
+        <w:ind w:hanging="359"/>
+        <w:rPr>
+          <w:rFonts w:ascii="Calibri" w:hAnsi="Calibri"/>
+          <w:sz w:val="20"/>
+          <w:szCs w:val="20"/>
+        </w:rPr>
+      </w:pPr>
+      <w:r>
+        <w:rPr>
+          <w:rFonts w:ascii="Calibri" w:hAnsi="Calibri"/>
+          <w:sz w:val="20"/>
+          <w:szCs w:val="20"/>
+        </w:rPr>
+        <w:t>Created an In-game Chat</w:t>
+      </w:r>
+      <w:r>
+        <w:rPr>
+          <w:rFonts w:ascii="Calibri" w:hAnsi="Calibri"/>
+          <w:sz w:val="20"/>
+          <w:szCs w:val="20"/>
+        </w:rPr>
+        <w:t>.</w:t>
+      </w:r>
+    </w:p>
+    <w:p>
+      <w:pPr>
+        <w:pStyle w:val="Normal1"/>
+        <w:numPr>
+          <w:ilvl w:val="1"/>
+          <w:numId w:val="5"/>
+        </w:numPr>
+        <w:tabs>
+          <w:tab w:val="right" w:pos="10800"/>
+        </w:tabs>
+        <w:spacing w:line="240" w:lineRule="auto"/>
+        <w:ind w:hanging="359"/>
+        <w:rPr>
+          <w:rFonts w:ascii="Calibri" w:hAnsi="Calibri"/>
+          <w:sz w:val="20"/>
+          <w:szCs w:val="20"/>
+        </w:rPr>
+      </w:pPr>
+      <w:r>
+        <w:rPr>
+          <w:rFonts w:ascii="Calibri" w:hAnsi="Calibri"/>
+          <w:sz w:val="20"/>
+          <w:szCs w:val="20"/>
+        </w:rPr>
+        <w:t xml:space="preserve">Implemented a </w:t>
+      </w:r>
+      <w:proofErr w:type="spellStart"/>
+      <w:r>
+        <w:rPr>
+          <w:rFonts w:ascii="Calibri" w:hAnsi="Calibri"/>
+          <w:sz w:val="20"/>
+          <w:szCs w:val="20"/>
+        </w:rPr>
+        <w:t>LogIn</w:t>
+      </w:r>
+      <w:proofErr w:type="spellEnd"/>
+      <w:r>
+        <w:rPr>
+          <w:rFonts w:ascii="Calibri" w:hAnsi="Calibri"/>
+          <w:sz w:val="20"/>
+          <w:szCs w:val="20"/>
+        </w:rPr>
+        <w:t xml:space="preserve"> and </w:t>
+      </w:r>
+      <w:proofErr w:type="spellStart"/>
+      <w:r>
+        <w:rPr>
+          <w:rFonts w:ascii="Calibri" w:hAnsi="Calibri"/>
+          <w:sz w:val="20"/>
+          <w:szCs w:val="20"/>
+        </w:rPr>
+        <w:t>SignUp</w:t>
+      </w:r>
+      <w:proofErr w:type="spellEnd"/>
+      <w:r>
+        <w:rPr>
+          <w:rFonts w:ascii="Calibri" w:hAnsi="Calibri"/>
+          <w:sz w:val="20"/>
+          <w:szCs w:val="20"/>
+        </w:rPr>
+        <w:t>.</w:t>
+      </w:r>
+    </w:p>
+    <w:p>
+      <w:pPr>
+        <w:pStyle w:val="Normal1"/>
+        <w:numPr>
+          <w:ilvl w:val="1"/>
+          <w:numId w:val="5"/>
+        </w:numPr>
+        <w:tabs>
+          <w:tab w:val="right" w:pos="10800"/>
+        </w:tabs>
+        <w:spacing w:line="240" w:lineRule="auto"/>
+        <w:ind w:hanging="359"/>
+        <w:rPr>
+          <w:rFonts w:ascii="Calibri" w:hAnsi="Calibri"/>
+          <w:sz w:val="20"/>
+          <w:szCs w:val="20"/>
+        </w:rPr>
+      </w:pPr>
+      <w:r>
+        <w:rPr>
+          <w:rFonts w:ascii="Calibri" w:hAnsi="Calibri"/>
+          <w:sz w:val="20"/>
+          <w:szCs w:val="20"/>
+        </w:rPr>
+        <w:t>Created a Database structure and its connection between the game and a server</w:t>
+      </w:r>
+      <w:r>
+        <w:rPr>
+          <w:rFonts w:ascii="Calibri" w:hAnsi="Calibri"/>
+          <w:sz w:val="20"/>
+          <w:szCs w:val="20"/>
+        </w:rPr>
+        <w:t>.</w:t>
+      </w:r>
+    </w:p>
+    <w:p>
+      <w:pPr>
+        <w:pStyle w:val="Normal1"/>
+        <w:numPr>
+          <w:ilvl w:val="1"/>
+          <w:numId w:val="5"/>
+        </w:numPr>
+        <w:tabs>
+          <w:tab w:val="right" w:pos="10800"/>
+        </w:tabs>
+        <w:spacing w:line="240" w:lineRule="auto"/>
+        <w:ind w:hanging="359"/>
+        <w:rPr>
+          <w:rFonts w:ascii="Calibri" w:hAnsi="Calibri"/>
+          <w:sz w:val="20"/>
+          <w:szCs w:val="20"/>
+        </w:rPr>
+      </w:pPr>
+      <w:r>
+        <w:rPr>
+          <w:rFonts w:ascii="Calibri" w:hAnsi="Calibri"/>
+          <w:sz w:val="20"/>
+          <w:szCs w:val="20"/>
+        </w:rPr>
+        <w:t>Implemented an AI – Navigation system</w:t>
+      </w:r>
+      <w:r>
+        <w:rPr>
+          <w:rFonts w:ascii="Calibri" w:hAnsi="Calibri"/>
+          <w:sz w:val="20"/>
+          <w:szCs w:val="20"/>
+        </w:rPr>
+        <w:t>.</w:t>
+      </w:r>
+    </w:p>
+    <w:p>
+      <w:pPr>
+        <w:pStyle w:val="Normal1"/>
+        <w:numPr>
+          <w:ilvl w:val="1"/>
+          <w:numId w:val="5"/>
+        </w:numPr>
+        <w:tabs>
+          <w:tab w:val="right" w:pos="10800"/>
+        </w:tabs>
+        <w:spacing w:line="240" w:lineRule="auto"/>
+        <w:ind w:hanging="359"/>
+        <w:rPr>
+          <w:rFonts w:ascii="Calibri" w:hAnsi="Calibri"/>
+          <w:sz w:val="20"/>
+          <w:szCs w:val="20"/>
+        </w:rPr>
+      </w:pPr>
+      <w:r>
+        <w:rPr>
+          <w:rFonts w:ascii="Calibri" w:hAnsi="Calibri"/>
+          <w:sz w:val="20"/>
+          <w:szCs w:val="20"/>
+        </w:rPr>
+        <w:t>Wrote a research paper and give a conference at PAAMS 2015</w:t>
+      </w:r>
+      <w:r>
+        <w:rPr>
+          <w:rFonts w:ascii="Calibri" w:hAnsi="Calibri"/>
+          <w:sz w:val="20"/>
+          <w:szCs w:val="20"/>
+        </w:rPr>
+        <w:t>.</w:t>
+      </w:r>
+    </w:p>
+    <w:p>
+      <w:pPr>
+        <w:pStyle w:val="Normal1"/>
+        <w:numPr>
+          <w:ilvl w:val="0"/>
+          <w:numId w:val="5"/>
+        </w:numPr>
+        <w:tabs>
+          <w:tab w:val="right" w:pos="10800"/>
+        </w:tabs>
+        <w:spacing w:line="240" w:lineRule="auto"/>
+        <w:ind w:hanging="359"/>
+        <w:rPr>
           <w:rFonts w:ascii="Calibri" w:hAnsi="Calibri"/>
           <w:sz w:val="20"/>
           <w:szCs w:val="20"/>
@@ -1405,6 +1890,15 @@
         </w:rPr>
         <w:t>mooth 2D camera movement</w:t>
       </w:r>
+      <w:r>
+        <w:rPr>
+          <w:rFonts w:asciiTheme="majorHAnsi" w:eastAsia="Ubuntu" w:hAnsiTheme="majorHAnsi"/>
+          <w:color w:val="auto"/>
+          <w:sz w:val="20"/>
+          <w:szCs w:val="20"/>
+        </w:rPr>
+        <w:t>.</w:t>
+      </w:r>
     </w:p>
     <w:p>
       <w:pPr>
@@ -1510,6 +2004,16 @@
         <w:t>Unity</w:t>
       </w:r>
       <w:proofErr w:type="spellEnd"/>
+      <w:r>
+        <w:rPr>
+          <w:rFonts w:asciiTheme="majorHAnsi" w:eastAsia="Ubuntu" w:hAnsiTheme="majorHAnsi"/>
+          <w:color w:val="auto"/>
+          <w:sz w:val="20"/>
+          <w:szCs w:val="20"/>
+          <w:lang w:val="es-CO"/>
+        </w:rPr>
+        <w:t>.</w:t>
+      </w:r>
     </w:p>
     <w:p>
       <w:pPr>
@@ -1569,6 +2073,14 @@
         </w:rPr>
         <w:t xml:space="preserve"> artist</w:t>
       </w:r>
+      <w:r>
+        <w:rPr>
+          <w:rFonts w:ascii="Calibri" w:eastAsia="Ubuntu" w:hAnsi="Calibri"/>
+          <w:sz w:val="20"/>
+          <w:szCs w:val="20"/>
+        </w:rPr>
+        <w:t>.</w:t>
+      </w:r>
     </w:p>
     <w:p>
       <w:pPr>
@@ -1624,6 +2136,14 @@
           <w:szCs w:val="20"/>
         </w:rPr>
         <w:t>pitch</w:t>
+      </w:r>
+      <w:r>
+        <w:rPr>
+          <w:rFonts w:ascii="Calibri" w:eastAsia="Ubuntu" w:hAnsi="Calibri"/>
+          <w:sz w:val="20"/>
+          <w:szCs w:val="20"/>
+        </w:rPr>
+        <w:t>.</w:t>
       </w:r>
       <w:r>
         <w:rPr>
@@ -1875,6 +2395,27 @@
                 <w:rFonts w:ascii="Calibri" w:eastAsia="Ubuntu" w:hAnsi="Calibri"/>
                 <w:sz w:val="18"/>
               </w:rPr>
+              <w:t>PHP</w:t>
+            </w:r>
+          </w:p>
+          <w:p>
+            <w:pPr>
+              <w:pStyle w:val="Normal1"/>
+              <w:numPr>
+                <w:ilvl w:val="0"/>
+                <w:numId w:val="9"/>
+              </w:numPr>
+              <w:spacing w:line="240" w:lineRule="auto"/>
+              <w:ind w:left="450" w:hanging="269"/>
+              <w:rPr>
+                <w:rFonts w:ascii="Calibri" w:hAnsi="Calibri"/>
+              </w:rPr>
+            </w:pPr>
+            <w:r>
+              <w:rPr>
+                <w:rFonts w:ascii="Calibri" w:eastAsia="Ubuntu" w:hAnsi="Calibri"/>
+                <w:sz w:val="18"/>
+              </w:rPr>
               <w:t>SQL/PLSQL</w:t>
             </w:r>
           </w:p>
@@ -2018,6 +2559,27 @@
               <w:t>MonoDevelop</w:t>
             </w:r>
             <w:proofErr w:type="spellEnd"/>
+          </w:p>
+          <w:p>
+            <w:pPr>
+              <w:pStyle w:val="Normal1"/>
+              <w:numPr>
+                <w:ilvl w:val="0"/>
+                <w:numId w:val="6"/>
+              </w:numPr>
+              <w:spacing w:line="240" w:lineRule="auto"/>
+              <w:ind w:left="450" w:hanging="269"/>
+              <w:rPr>
+                <w:rFonts w:ascii="Calibri" w:hAnsi="Calibri"/>
+              </w:rPr>
+            </w:pPr>
+            <w:r>
+              <w:rPr>
+                <w:rFonts w:ascii="Calibri" w:eastAsia="Ubuntu" w:hAnsi="Calibri"/>
+                <w:sz w:val="18"/>
+              </w:rPr>
+              <w:t>Visual Studio</w:t>
+            </w:r>
           </w:p>
           <w:p>
             <w:pPr>
@@ -2525,7 +3087,6 @@
           <w:rFonts w:ascii="Calibri" w:hAnsi="Calibri"/>
         </w:rPr>
       </w:pPr>
-      <w:bookmarkStart w:id="0" w:name="_GoBack"/>
       <w:r>
         <w:rPr>
           <w:rFonts w:ascii="Calibri" w:eastAsia="Ubuntu" w:hAnsi="Calibri"/>
@@ -2650,6 +3211,15 @@
           <w:sz w:val="20"/>
         </w:rPr>
         <w:t>6</w:t>
+      </w:r>
+      <w:r>
+        <w:rPr>
+          <w:rFonts w:ascii="Calibri" w:eastAsia="Ubuntu" w:hAnsi="Calibri"/>
+          <w:b/>
+          <w:i/>
+          <w:sz w:val="20"/>
+        </w:rPr>
+        <w:t xml:space="preserve"> (EGD)</w:t>
       </w:r>
     </w:p>
     <w:p>
@@ -2683,7 +3253,6 @@
         <w:t xml:space="preserve"> GPA: 4.0</w:t>
       </w:r>
     </w:p>
-    <w:bookmarkEnd w:id="0"/>
     <w:p>
       <w:pPr>
         <w:pStyle w:val="Normal1"/>
@@ -2708,18 +3277,6 @@
           <w:rFonts w:ascii="Calibri" w:hAnsi="Calibri"/>
           <w:sz w:val="12"/>
           <w:szCs w:val="12"/>
-        </w:rPr>
-      </w:pPr>
-    </w:p>
-    <w:p>
-      <w:pPr>
-        <w:pStyle w:val="Normal1"/>
-        <w:tabs>
-          <w:tab w:val="right" w:pos="10800"/>
-        </w:tabs>
-        <w:spacing w:line="240" w:lineRule="auto"/>
-        <w:rPr>
-          <w:rFonts w:ascii="Calibri" w:hAnsi="Calibri"/>
         </w:rPr>
       </w:pPr>
     </w:p>

</xml_diff>